<commit_message>
Complete algorithms, incomplete debuging
</commit_message>
<xml_diff>
--- a/Report/Document Clustering.docx
+++ b/Report/Document Clustering.docx
@@ -2483,7 +2483,7 @@
                 <v:shape id="_x0000_i1025" type="#_x0000_t75" style="width:50.1pt;height:16.3pt" o:ole="">
                   <v:imagedata r:id="rId11" o:title=""/>
                 </v:shape>
-                <o:OLEObject Type="Embed" ProgID="Equation.3" ShapeID="_x0000_i1025" DrawAspect="Content" ObjectID="_1493064700" r:id="rId12"/>
+                <o:OLEObject Type="Embed" ProgID="Equation.3" ShapeID="_x0000_i1025" DrawAspect="Content" ObjectID="_1493103913" r:id="rId12"/>
               </w:object>
             </w:r>
           </w:p>
@@ -2516,7 +2516,7 @@
                 <v:shape id="_x0000_i1026" type="#_x0000_t75" style="width:40.7pt;height:32.55pt" o:ole="">
                   <v:imagedata r:id="rId13" o:title=""/>
                 </v:shape>
-                <o:OLEObject Type="Embed" ProgID="Equation.3" ShapeID="_x0000_i1026" DrawAspect="Content" ObjectID="_1493064701" r:id="rId14"/>
+                <o:OLEObject Type="Embed" ProgID="Equation.3" ShapeID="_x0000_i1026" DrawAspect="Content" ObjectID="_1493103914" r:id="rId14"/>
               </w:object>
             </w:r>
           </w:p>
@@ -2551,7 +2551,7 @@
                 <v:shape id="_x0000_i1027" type="#_x0000_t75" style="width:70.75pt;height:31.3pt" o:ole="">
                   <v:imagedata r:id="rId15" o:title=""/>
                 </v:shape>
-                <o:OLEObject Type="Embed" ProgID="Equation.3" ShapeID="_x0000_i1027" DrawAspect="Content" ObjectID="_1493064702" r:id="rId16"/>
+                <o:OLEObject Type="Embed" ProgID="Equation.3" ShapeID="_x0000_i1027" DrawAspect="Content" ObjectID="_1493103915" r:id="rId16"/>
               </w:object>
             </w:r>
           </w:p>
@@ -2605,7 +2605,7 @@
                 <v:shape id="_x0000_i1028" type="#_x0000_t75" style="width:63.85pt;height:30.7pt" o:ole="">
                   <v:imagedata r:id="rId17" o:title=""/>
                 </v:shape>
-                <o:OLEObject Type="Embed" ProgID="Equation.3" ShapeID="_x0000_i1028" DrawAspect="Content" ObjectID="_1493064703" r:id="rId18"/>
+                <o:OLEObject Type="Embed" ProgID="Equation.3" ShapeID="_x0000_i1028" DrawAspect="Content" ObjectID="_1493103916" r:id="rId18"/>
               </w:object>
             </w:r>
           </w:p>
@@ -2658,7 +2658,7 @@
                 <v:shape id="_x0000_i1029" type="#_x0000_t75" style="width:83.9pt;height:31.3pt" o:ole="">
                   <v:imagedata r:id="rId19" o:title=""/>
                 </v:shape>
-                <o:OLEObject Type="Embed" ProgID="Equation.3" ShapeID="_x0000_i1029" DrawAspect="Content" ObjectID="_1493064704" r:id="rId20"/>
+                <o:OLEObject Type="Embed" ProgID="Equation.3" ShapeID="_x0000_i1029" DrawAspect="Content" ObjectID="_1493103917" r:id="rId20"/>
               </w:object>
             </w:r>
           </w:p>
@@ -2838,7 +2838,7 @@
           <v:shape id="_x0000_i1030" type="#_x0000_t75" style="width:154pt;height:38.2pt" o:ole="">
             <v:imagedata r:id="rId21" o:title=""/>
           </v:shape>
-          <o:OLEObject Type="Embed" ProgID="Equation.3" ShapeID="_x0000_i1030" DrawAspect="Content" ObjectID="_1493064705" r:id="rId22"/>
+          <o:OLEObject Type="Embed" ProgID="Equation.3" ShapeID="_x0000_i1030" DrawAspect="Content" ObjectID="_1493103918" r:id="rId22"/>
         </w:object>
       </w:r>
     </w:p>
@@ -3059,7 +3059,7 @@
           <v:shape id="_x0000_i1031" type="#_x0000_t75" style="width:114.55pt;height:55.7pt" o:ole="">
             <v:imagedata r:id="rId24" o:title=""/>
           </v:shape>
-          <o:OLEObject Type="Embed" ProgID="Equation.3" ShapeID="_x0000_i1031" DrawAspect="Content" ObjectID="_1493064706" r:id="rId25"/>
+          <o:OLEObject Type="Embed" ProgID="Equation.3" ShapeID="_x0000_i1031" DrawAspect="Content" ObjectID="_1493103919" r:id="rId25"/>
         </w:object>
       </w:r>
     </w:p>
@@ -5477,7 +5477,7 @@
           <v:shape id="_x0000_i1032" type="#_x0000_t75" style="width:75.75pt;height:28.15pt" o:ole="">
             <v:imagedata r:id="rId30" o:title=""/>
           </v:shape>
-          <o:OLEObject Type="Embed" ProgID="Equation.3" ShapeID="_x0000_i1032" DrawAspect="Content" ObjectID="_1493064707" r:id="rId31"/>
+          <o:OLEObject Type="Embed" ProgID="Equation.3" ShapeID="_x0000_i1032" DrawAspect="Content" ObjectID="_1493103920" r:id="rId31"/>
         </w:object>
       </w:r>
       <w:r>
@@ -5725,44 +5725,35 @@
         <w:spacing w:after="0"/>
         <w:jc w:val="both"/>
         <w:rPr>
+          <w:rFonts w:cs="Times New Roman"/>
+          <w:sz w:val="18"/>
+          <w:szCs w:val="18"/>
+        </w:rPr>
+      </w:pPr>
+      <w:r>
+        <w:rPr>
           <w:rFonts w:eastAsia="Malgun Gothic" w:cs="Times New Roman"/>
           <w:sz w:val="18"/>
           <w:szCs w:val="18"/>
         </w:rPr>
-      </w:pPr>
-      <w:r>
-        <w:rPr>
-          <w:rFonts w:eastAsia="Malgun Gothic" w:cs="Times New Roman"/>
-          <w:sz w:val="18"/>
-          <w:szCs w:val="18"/>
-        </w:rPr>
         <w:tab/>
       </w:r>
       <w:r>
         <w:rPr>
-          <w:rFonts w:eastAsia="Malgun Gothic" w:cs="Times New Roman"/>
-          <w:i/>
-          <w:sz w:val="18"/>
-          <w:szCs w:val="18"/>
-        </w:rPr>
-        <w:t>c</w:t>
-      </w:r>
-      <w:r>
-        <w:rPr>
-          <w:rFonts w:eastAsia="Malgun Gothic" w:cs="Times New Roman"/>
-          <w:i/>
-          <w:sz w:val="18"/>
-          <w:szCs w:val="18"/>
-        </w:rPr>
-        <w:t>hange</w:t>
-      </w:r>
-      <w:r>
-        <w:rPr>
-          <w:rFonts w:eastAsia="Malgun Gothic" w:cs="Times New Roman"/>
-          <w:sz w:val="18"/>
-          <w:szCs w:val="18"/>
-        </w:rPr>
-        <w:t xml:space="preserve"> ← true</w:t>
+          <w:rFonts w:cs="Times New Roman"/>
+          <w:sz w:val="18"/>
+          <w:szCs w:val="18"/>
+        </w:rPr>
+        <w:t xml:space="preserve">Gom nhóm đối tượng dựa trên </w:t>
+      </w:r>
+      <w:r>
+        <w:rPr>
+          <w:rFonts w:cs="Times New Roman"/>
+          <w:i/>
+          <w:sz w:val="18"/>
+          <w:szCs w:val="18"/>
+        </w:rPr>
+        <w:t>M</w:t>
       </w:r>
     </w:p>
     <w:p>
@@ -5776,7 +5767,6 @@
         <w:jc w:val="both"/>
         <w:rPr>
           <w:rFonts w:eastAsia="Malgun Gothic" w:cs="Times New Roman"/>
-          <w:b/>
           <w:sz w:val="18"/>
           <w:szCs w:val="18"/>
         </w:rPr>
@@ -5792,48 +5782,28 @@
       <w:r>
         <w:rPr>
           <w:rFonts w:eastAsia="Malgun Gothic" w:cs="Times New Roman"/>
-          <w:b/>
-          <w:sz w:val="18"/>
-          <w:szCs w:val="18"/>
-          <w:lang w:val="vi-VN"/>
-        </w:rPr>
-        <w:t>while</w:t>
+          <w:i/>
+          <w:sz w:val="18"/>
+          <w:szCs w:val="18"/>
+        </w:rPr>
+        <w:t>c</w:t>
       </w:r>
       <w:r>
         <w:rPr>
           <w:rFonts w:eastAsia="Malgun Gothic" w:cs="Times New Roman"/>
-          <w:sz w:val="18"/>
-          <w:szCs w:val="18"/>
-          <w:lang w:val="vi-VN"/>
-        </w:rPr>
-        <w:t xml:space="preserve"> </w:t>
+          <w:i/>
+          <w:sz w:val="18"/>
+          <w:szCs w:val="18"/>
+        </w:rPr>
+        <w:t>hange</w:t>
       </w:r>
       <w:r>
         <w:rPr>
           <w:rFonts w:eastAsia="Malgun Gothic" w:cs="Times New Roman"/>
-          <w:i/>
-          <w:sz w:val="18"/>
-          <w:szCs w:val="18"/>
-        </w:rPr>
-        <w:t>change</w:t>
-      </w:r>
-      <w:r>
-        <w:rPr>
-          <w:rFonts w:eastAsia="Malgun Gothic" w:cs="Times New Roman"/>
-          <w:sz w:val="18"/>
-          <w:szCs w:val="18"/>
-          <w:lang w:val="vi-VN"/>
-        </w:rPr>
-        <w:t xml:space="preserve"> </w:t>
-      </w:r>
-      <w:r>
-        <w:rPr>
-          <w:rFonts w:eastAsia="Malgun Gothic" w:cs="Times New Roman"/>
-          <w:b/>
-          <w:sz w:val="18"/>
-          <w:szCs w:val="18"/>
-        </w:rPr>
-        <w:t>do</w:t>
+          <w:sz w:val="18"/>
+          <w:szCs w:val="18"/>
+        </w:rPr>
+        <w:t xml:space="preserve"> ← true</w:t>
       </w:r>
     </w:p>
     <w:p>
@@ -5846,19 +5816,18 @@
         <w:spacing w:after="0"/>
         <w:jc w:val="both"/>
         <w:rPr>
-          <w:rFonts w:cs="Times New Roman"/>
-          <w:b/>
-          <w:sz w:val="18"/>
-          <w:szCs w:val="18"/>
-        </w:rPr>
-      </w:pPr>
-      <w:r>
-        <w:rPr>
           <w:rFonts w:eastAsia="Malgun Gothic" w:cs="Times New Roman"/>
           <w:b/>
           <w:sz w:val="18"/>
           <w:szCs w:val="18"/>
         </w:rPr>
+      </w:pPr>
+      <w:r>
+        <w:rPr>
+          <w:rFonts w:eastAsia="Malgun Gothic" w:cs="Times New Roman"/>
+          <w:sz w:val="18"/>
+          <w:szCs w:val="18"/>
+        </w:rPr>
         <w:tab/>
       </w:r>
       <w:r>
@@ -5867,12 +5836,22 @@
           <w:b/>
           <w:sz w:val="18"/>
           <w:szCs w:val="18"/>
-        </w:rPr>
-        <w:tab/>
+          <w:lang w:val="vi-VN"/>
+        </w:rPr>
+        <w:t>while</w:t>
       </w:r>
       <w:r>
         <w:rPr>
           <w:rFonts w:eastAsia="Malgun Gothic" w:cs="Times New Roman"/>
+          <w:sz w:val="18"/>
+          <w:szCs w:val="18"/>
+          <w:lang w:val="vi-VN"/>
+        </w:rPr>
+        <w:t xml:space="preserve"> </w:t>
+      </w:r>
+      <w:r>
+        <w:rPr>
+          <w:rFonts w:eastAsia="Malgun Gothic" w:cs="Times New Roman"/>
           <w:i/>
           <w:sz w:val="18"/>
           <w:szCs w:val="18"/>
@@ -5884,8 +5863,9 @@
           <w:rFonts w:eastAsia="Malgun Gothic" w:cs="Times New Roman"/>
           <w:sz w:val="18"/>
           <w:szCs w:val="18"/>
-        </w:rPr>
-        <w:t xml:space="preserve"> ← </w:t>
+          <w:lang w:val="vi-VN"/>
+        </w:rPr>
+        <w:t xml:space="preserve"> </w:t>
       </w:r>
       <w:r>
         <w:rPr>
@@ -5894,7 +5874,7 @@
           <w:sz w:val="18"/>
           <w:szCs w:val="18"/>
         </w:rPr>
-        <w:t>false</w:t>
+        <w:t>do</w:t>
       </w:r>
     </w:p>
     <w:p>
@@ -5908,13 +5888,15 @@
         <w:jc w:val="both"/>
         <w:rPr>
           <w:rFonts w:cs="Times New Roman"/>
-          <w:sz w:val="18"/>
-          <w:szCs w:val="18"/>
-        </w:rPr>
-      </w:pPr>
-      <w:r>
-        <w:rPr>
-          <w:rFonts w:cs="Times New Roman"/>
+          <w:b/>
+          <w:sz w:val="18"/>
+          <w:szCs w:val="18"/>
+        </w:rPr>
+      </w:pPr>
+      <w:r>
+        <w:rPr>
+          <w:rFonts w:eastAsia="Malgun Gothic" w:cs="Times New Roman"/>
+          <w:b/>
           <w:sz w:val="18"/>
           <w:szCs w:val="18"/>
         </w:rPr>
@@ -5922,7 +5904,8 @@
       </w:r>
       <w:r>
         <w:rPr>
-          <w:rFonts w:cs="Times New Roman"/>
+          <w:rFonts w:eastAsia="Malgun Gothic" w:cs="Times New Roman"/>
+          <w:b/>
           <w:sz w:val="18"/>
           <w:szCs w:val="18"/>
         </w:rPr>
@@ -5930,20 +5913,29 @@
       </w:r>
       <w:r>
         <w:rPr>
-          <w:rFonts w:cs="Times New Roman"/>
-          <w:sz w:val="18"/>
-          <w:szCs w:val="18"/>
-        </w:rPr>
-        <w:t xml:space="preserve">Gom nhóm đối tượng dựa trên </w:t>
-      </w:r>
-      <w:r>
-        <w:rPr>
-          <w:rFonts w:cs="Times New Roman"/>
-          <w:i/>
-          <w:sz w:val="18"/>
-          <w:szCs w:val="18"/>
-        </w:rPr>
-        <w:t>M</w:t>
+          <w:rFonts w:eastAsia="Malgun Gothic" w:cs="Times New Roman"/>
+          <w:i/>
+          <w:sz w:val="18"/>
+          <w:szCs w:val="18"/>
+        </w:rPr>
+        <w:t>change</w:t>
+      </w:r>
+      <w:r>
+        <w:rPr>
+          <w:rFonts w:eastAsia="Malgun Gothic" w:cs="Times New Roman"/>
+          <w:sz w:val="18"/>
+          <w:szCs w:val="18"/>
+        </w:rPr>
+        <w:t xml:space="preserve"> ← </w:t>
+      </w:r>
+      <w:r>
+        <w:rPr>
+          <w:rFonts w:eastAsia="Malgun Gothic" w:cs="Times New Roman"/>
+          <w:b/>
+          <w:sz w:val="18"/>
+          <w:szCs w:val="18"/>
+        </w:rPr>
+        <w:t>false</w:t>
       </w:r>
     </w:p>
     <w:p>
@@ -6393,11 +6385,43 @@
       <w:r>
         <w:rPr>
           <w:rFonts w:cs="Times New Roman"/>
-          <w:i/>
           <w:sz w:val="18"/>
           <w:szCs w:val="18"/>
         </w:rPr>
         <w:tab/>
+      </w:r>
+      <w:r>
+        <w:rPr>
+          <w:rFonts w:cs="Times New Roman"/>
+          <w:sz w:val="18"/>
+          <w:szCs w:val="18"/>
+        </w:rPr>
+        <w:tab/>
+      </w:r>
+      <w:r>
+        <w:rPr>
+          <w:rFonts w:cs="Times New Roman"/>
+          <w:sz w:val="18"/>
+          <w:szCs w:val="18"/>
+        </w:rPr>
+        <w:tab/>
+      </w:r>
+      <w:r>
+        <w:rPr>
+          <w:rFonts w:cs="Times New Roman"/>
+          <w:sz w:val="18"/>
+          <w:szCs w:val="18"/>
+        </w:rPr>
+        <w:t xml:space="preserve">Gom nhóm đối tượng dựa trên </w:t>
+      </w:r>
+      <w:r>
+        <w:rPr>
+          <w:rFonts w:cs="Times New Roman"/>
+          <w:i/>
+          <w:sz w:val="18"/>
+          <w:szCs w:val="18"/>
+        </w:rPr>
+        <w:t>M</w:t>
       </w:r>
     </w:p>
     <w:p>
@@ -6424,23 +6448,6 @@
           <w:szCs w:val="18"/>
         </w:rPr>
         <w:tab/>
-      </w:r>
-      <w:r>
-        <w:rPr>
-          <w:rFonts w:cs="Times New Roman"/>
-          <w:sz w:val="18"/>
-          <w:szCs w:val="18"/>
-        </w:rPr>
-        <w:t xml:space="preserve">Gom nhóm đối tượng dựa trên </w:t>
-      </w:r>
-      <w:r>
-        <w:rPr>
-          <w:rFonts w:cs="Times New Roman"/>
-          <w:i/>
-          <w:sz w:val="18"/>
-          <w:szCs w:val="18"/>
-        </w:rPr>
-        <w:t>M</w:t>
       </w:r>
     </w:p>
     <w:p>
@@ -6938,7 +6945,7 @@
           <v:shape id="_x0000_i1033" type="#_x0000_t75" style="width:147.15pt;height:26.3pt" o:ole="">
             <v:imagedata r:id="rId32" o:title=""/>
           </v:shape>
-          <o:OLEObject Type="Embed" ProgID="Equation.3" ShapeID="_x0000_i1033" DrawAspect="Content" ObjectID="_1493064708" r:id="rId33"/>
+          <o:OLEObject Type="Embed" ProgID="Equation.3" ShapeID="_x0000_i1033" DrawAspect="Content" ObjectID="_1493103921" r:id="rId33"/>
         </w:object>
       </w:r>
     </w:p>
@@ -7917,7 +7924,41 @@
           <w:sz w:val="20"/>
           <w:szCs w:val="20"/>
         </w:rPr>
-        <w:t xml:space="preserve">Do đi theo hướng tiếp cận theo mẫu trích ngẫu nhiên, kết quả của thuật toán CLARA phụ thuộc rất lớn vào kích thước </w:t>
+        <w:t>Do đi theo hướng tiếp cậ</w:t>
+      </w:r>
+      <w:r>
+        <w:rPr>
+          <w:rFonts w:cs="Times New Roman"/>
+          <w:sz w:val="20"/>
+          <w:szCs w:val="20"/>
+        </w:rPr>
+        <w:t>n</w:t>
+      </w:r>
+      <w:r>
+        <w:rPr>
+          <w:rFonts w:cs="Times New Roman"/>
+          <w:sz w:val="20"/>
+          <w:szCs w:val="20"/>
+        </w:rPr>
+        <w:t xml:space="preserve"> trích</w:t>
+      </w:r>
+      <w:r>
+        <w:rPr>
+          <w:rFonts w:cs="Times New Roman"/>
+          <w:sz w:val="20"/>
+          <w:szCs w:val="20"/>
+        </w:rPr>
+        <w:t xml:space="preserve"> mẫu</w:t>
+      </w:r>
+      <w:bookmarkStart w:id="0" w:name="_GoBack"/>
+      <w:bookmarkEnd w:id="0"/>
+      <w:r>
+        <w:rPr>
+          <w:rFonts w:cs="Times New Roman"/>
+          <w:sz w:val="20"/>
+          <w:szCs w:val="20"/>
+        </w:rPr>
+        <w:t xml:space="preserve"> ngẫu nhiên, kết quả của thuật toán CLARA phụ thuộc rất lớn vào kích thước </w:t>
       </w:r>
       <w:r>
         <w:rPr>
@@ -12409,7 +12450,7 @@
           <v:shape id="_x0000_i1034" type="#_x0000_t75" style="width:40.7pt;height:20.05pt" o:ole="">
             <v:imagedata r:id="rId40" o:title=""/>
           </v:shape>
-          <o:OLEObject Type="Embed" ProgID="Equation.3" ShapeID="_x0000_i1034" DrawAspect="Content" ObjectID="_1493064709" r:id="rId41"/>
+          <o:OLEObject Type="Embed" ProgID="Equation.3" ShapeID="_x0000_i1034" DrawAspect="Content" ObjectID="_1493103922" r:id="rId41"/>
         </w:object>
       </w:r>
       <w:r>
@@ -12453,7 +12494,7 @@
           <v:shape id="_x0000_i1035" type="#_x0000_t75" style="width:26.9pt;height:18.8pt" o:ole="">
             <v:imagedata r:id="rId42" o:title=""/>
           </v:shape>
-          <o:OLEObject Type="Embed" ProgID="Equation.3" ShapeID="_x0000_i1035" DrawAspect="Content" ObjectID="_1493064710" r:id="rId43"/>
+          <o:OLEObject Type="Embed" ProgID="Equation.3" ShapeID="_x0000_i1035" DrawAspect="Content" ObjectID="_1493103923" r:id="rId43"/>
         </w:object>
       </w:r>
       <w:r>
@@ -12482,7 +12523,7 @@
           <v:shape id="_x0000_i1036" type="#_x0000_t75" style="width:122.1pt;height:55.7pt" o:ole="">
             <v:imagedata r:id="rId44" o:title=""/>
           </v:shape>
-          <o:OLEObject Type="Embed" ProgID="Equation.3" ShapeID="_x0000_i1036" DrawAspect="Content" ObjectID="_1493064711" r:id="rId45"/>
+          <o:OLEObject Type="Embed" ProgID="Equation.3" ShapeID="_x0000_i1036" DrawAspect="Content" ObjectID="_1493103924" r:id="rId45"/>
         </w:object>
       </w:r>
     </w:p>
@@ -12999,7 +13040,7 @@
           <v:shape id="_x0000_i1037" type="#_x0000_t75" style="width:200.95pt;height:57.6pt" o:ole="">
             <v:imagedata r:id="rId46" o:title=""/>
           </v:shape>
-          <o:OLEObject Type="Embed" ProgID="Equation.3" ShapeID="_x0000_i1037" DrawAspect="Content" ObjectID="_1493064712" r:id="rId47"/>
+          <o:OLEObject Type="Embed" ProgID="Equation.3" ShapeID="_x0000_i1037" DrawAspect="Content" ObjectID="_1493103925" r:id="rId47"/>
         </w:object>
       </w:r>
       <w:r>
@@ -15227,47 +15268,7 @@
           <w:sz w:val="20"/>
           <w:szCs w:val="20"/>
         </w:rPr>
-        <w:t xml:space="preserve"> Một số</w:t>
-      </w:r>
-      <w:r>
-        <w:rPr>
-          <w:rFonts w:cs="Times New Roman"/>
-          <w:sz w:val="20"/>
-          <w:szCs w:val="20"/>
-        </w:rPr>
-        <w:t xml:space="preserve"> phương pháp gom nhóm được giới thiệ</w:t>
-      </w:r>
-      <w:r>
-        <w:rPr>
-          <w:rFonts w:cs="Times New Roman"/>
-          <w:sz w:val="20"/>
-          <w:szCs w:val="20"/>
-        </w:rPr>
-        <w:t xml:space="preserve">u </w:t>
-      </w:r>
-      <w:r>
-        <w:rPr>
-          <w:rFonts w:cs="Times New Roman"/>
-          <w:sz w:val="20"/>
-          <w:szCs w:val="20"/>
-        </w:rPr>
-        <w:t xml:space="preserve">là </w:t>
-      </w:r>
-      <w:r>
-        <w:rPr>
-          <w:rFonts w:cs="Times New Roman"/>
-          <w:sz w:val="20"/>
-          <w:szCs w:val="20"/>
-        </w:rPr>
-        <w:t xml:space="preserve">PAM, </w:t>
-      </w:r>
-      <w:r>
-        <w:rPr>
-          <w:rFonts w:cs="Times New Roman"/>
-          <w:sz w:val="20"/>
-          <w:szCs w:val="20"/>
-        </w:rPr>
-        <w:t>CLARA, OPTICS và C</w:t>
+        <w:t xml:space="preserve"> Một số phương pháp gom nhóm được giới thiệu là PAM, CLARA, OPTICS và C</w:t>
       </w:r>
       <w:r>
         <w:rPr>
@@ -15283,31 +15284,7 @@
           <w:sz w:val="20"/>
           <w:szCs w:val="20"/>
         </w:rPr>
-        <w:t>. Mỗi phương pháp đều có những ưu</w:t>
-      </w:r>
-      <w:r>
-        <w:rPr>
-          <w:rFonts w:cs="Times New Roman"/>
-          <w:sz w:val="20"/>
-          <w:szCs w:val="20"/>
-        </w:rPr>
-        <w:t xml:space="preserve"> điểm và</w:t>
-      </w:r>
-      <w:r>
-        <w:rPr>
-          <w:rFonts w:cs="Times New Roman"/>
-          <w:sz w:val="20"/>
-          <w:szCs w:val="20"/>
-        </w:rPr>
-        <w:t xml:space="preserve"> nhược điểm riêng, được áp dụng tùy vào ngữ cảnh nhất định của bài toán.</w:t>
-      </w:r>
-      <w:r>
-        <w:rPr>
-          <w:rFonts w:cs="Times New Roman"/>
-          <w:sz w:val="20"/>
-          <w:szCs w:val="20"/>
-        </w:rPr>
-        <w:t xml:space="preserve"> </w:t>
+        <w:t xml:space="preserve">. Mỗi phương pháp đều có những ưu điểm và nhược điểm riêng, được áp dụng tùy vào ngữ cảnh nhất định của bài toán. </w:t>
       </w:r>
     </w:p>
     <w:p>
@@ -15328,8 +15305,6 @@
         <w:lastRenderedPageBreak/>
         <w:t>Trong tương lai, với các điều kiện cho phép, chúng tôi sẽ tiếp tục nghiên cứu và mở rộng bài toán gom nhóm văn bản cho ngôn ngữ tiếng Việt.</w:t>
       </w:r>
-      <w:bookmarkStart w:id="0" w:name="_GoBack"/>
-      <w:bookmarkEnd w:id="0"/>
     </w:p>
     <w:p>
       <w:pPr>
@@ -20849,7 +20824,7 @@
   <a:extraClrSchemeLst/>
   <a:extLst>
     <a:ext uri="{05A4C25C-085E-4340-85A3-A5531E510DB2}">
-      <thm15:themeFamily xmlns="" xmlns:thm15="http://schemas.microsoft.com/office/thememl/2012/main" name="Office Theme" id="{62F939B6-93AF-4DB8-9C6B-D6C7DFDC589F}" vid="{4A3C46E8-61CC-4603-A589-7422A47A8E4A}"/>
+      <thm15:themeFamily xmlns:thm15="http://schemas.microsoft.com/office/thememl/2012/main" xmlns="" name="Office Theme" id="{62F939B6-93AF-4DB8-9C6B-D6C7DFDC589F}" vid="{4A3C46E8-61CC-4603-A589-7422A47A8E4A}"/>
     </a:ext>
   </a:extLst>
 </a:theme>
@@ -20923,7 +20898,7 @@
 </file>
 
 <file path=customXml/itemProps1.xml><?xml version="1.0" encoding="utf-8"?>
-<ds:datastoreItem xmlns:ds="http://schemas.openxmlformats.org/officeDocument/2006/customXml" ds:itemID="{C73A51C0-D0C1-4B57-BF3E-F37705EF3850}">
+<ds:datastoreItem xmlns:ds="http://schemas.openxmlformats.org/officeDocument/2006/customXml" ds:itemID="{4B2F91BA-DA3B-4197-A7EB-01CCBB001905}">
   <ds:schemaRefs>
     <ds:schemaRef ds:uri="http://schemas.openxmlformats.org/officeDocument/2006/bibliography"/>
   </ds:schemaRefs>

</xml_diff>